<commit_message>
Update ISYS3001 Practical Skills-Assessment 2 (1).docx
recent
</commit_message>
<xml_diff>
--- a/ISYS3001 Practical Skills-Assessment 2 (1).docx
+++ b/ISYS3001 Practical Skills-Assessment 2 (1).docx
@@ -13,6 +13,7 @@
           <w:color w:val="005E86"/>
           <w:sz w:val="22"/>
           <w:szCs w:val="17"/>
+          <w:highlight w:val="yellow"/>
         </w:rPr>
       </w:pPr>
       <w:r>
@@ -23,6 +24,7 @@
           <w:color w:val="005E86"/>
           <w:sz w:val="22"/>
           <w:szCs w:val="17"/>
+          <w:highlight w:val="yellow"/>
         </w:rPr>
         <w:t>Task:</w:t>
       </w:r>
@@ -34,6 +36,7 @@
           <w:color w:val="005E86"/>
           <w:sz w:val="22"/>
           <w:szCs w:val="17"/>
+          <w:highlight w:val="yellow"/>
         </w:rPr>
         <w:tab/>
       </w:r>
@@ -44,6 +47,7 @@
           <w:color w:val="005E86"/>
           <w:sz w:val="22"/>
           <w:szCs w:val="17"/>
+          <w:highlight w:val="yellow"/>
         </w:rPr>
         <w:t>GitHub, Builds and RFP</w:t>
       </w:r>
@@ -59,6 +63,7 @@
           <w:color w:val="005E86"/>
           <w:sz w:val="22"/>
           <w:szCs w:val="17"/>
+          <w:highlight w:val="yellow"/>
         </w:rPr>
       </w:pPr>
       <w:r>
@@ -69,6 +74,7 @@
           <w:color w:val="005E86"/>
           <w:sz w:val="22"/>
           <w:szCs w:val="17"/>
+          <w:highlight w:val="yellow"/>
         </w:rPr>
         <w:t>Unit</w:t>
       </w:r>
@@ -79,6 +85,7 @@
           <w:color w:val="005E86"/>
           <w:sz w:val="22"/>
           <w:szCs w:val="17"/>
+          <w:highlight w:val="yellow"/>
         </w:rPr>
         <w:t xml:space="preserve"> </w:t>
       </w:r>
@@ -90,6 +97,7 @@
           <w:color w:val="005E86"/>
           <w:sz w:val="22"/>
           <w:szCs w:val="17"/>
+          <w:highlight w:val="yellow"/>
         </w:rPr>
         <w:t>Objectives</w:t>
       </w:r>
@@ -100,6 +108,7 @@
           <w:color w:val="005E86"/>
           <w:sz w:val="22"/>
           <w:szCs w:val="17"/>
+          <w:highlight w:val="yellow"/>
         </w:rPr>
         <w:t>:</w:t>
       </w:r>
@@ -110,6 +119,7 @@
           <w:color w:val="005E86"/>
           <w:sz w:val="22"/>
           <w:szCs w:val="17"/>
+          <w:highlight w:val="yellow"/>
         </w:rPr>
         <w:tab/>
         <w:t>LO2, LO3</w:t>
@@ -126,6 +136,7 @@
           <w:color w:val="005E86"/>
           <w:sz w:val="22"/>
           <w:szCs w:val="17"/>
+          <w:highlight w:val="yellow"/>
         </w:rPr>
       </w:pPr>
       <w:r>
@@ -136,6 +147,7 @@
           <w:color w:val="005E86"/>
           <w:sz w:val="22"/>
           <w:szCs w:val="17"/>
+          <w:highlight w:val="yellow"/>
         </w:rPr>
         <w:t>Due</w:t>
       </w:r>
@@ -146,6 +158,7 @@
           <w:color w:val="005E86"/>
           <w:sz w:val="22"/>
           <w:szCs w:val="17"/>
+          <w:highlight w:val="yellow"/>
         </w:rPr>
         <w:t xml:space="preserve"> </w:t>
       </w:r>
@@ -157,6 +170,7 @@
           <w:color w:val="005E86"/>
           <w:sz w:val="22"/>
           <w:szCs w:val="17"/>
+          <w:highlight w:val="yellow"/>
         </w:rPr>
         <w:t>Date</w:t>
       </w:r>
@@ -167,6 +181,7 @@
           <w:color w:val="005E86"/>
           <w:sz w:val="22"/>
           <w:szCs w:val="17"/>
+          <w:highlight w:val="yellow"/>
         </w:rPr>
         <w:t>:</w:t>
       </w:r>
@@ -177,6 +192,7 @@
           <w:color w:val="005E86"/>
           <w:sz w:val="22"/>
           <w:szCs w:val="17"/>
+          <w:highlight w:val="yellow"/>
         </w:rPr>
         <w:tab/>
         <w:t>Monday of Week 4, 11:59 pm</w:t>
@@ -193,6 +209,7 @@
           <w:color w:val="005E86"/>
           <w:sz w:val="22"/>
           <w:szCs w:val="17"/>
+          <w:highlight w:val="yellow"/>
         </w:rPr>
       </w:pPr>
       <w:r>
@@ -203,6 +220,7 @@
           <w:color w:val="005E86"/>
           <w:sz w:val="22"/>
           <w:szCs w:val="17"/>
+          <w:highlight w:val="yellow"/>
         </w:rPr>
         <w:t>Weight</w:t>
       </w:r>
@@ -213,6 +231,7 @@
           <w:color w:val="005E86"/>
           <w:sz w:val="22"/>
           <w:szCs w:val="17"/>
+          <w:highlight w:val="yellow"/>
         </w:rPr>
         <w:t>:</w:t>
       </w:r>
@@ -223,6 +242,7 @@
           <w:color w:val="005E86"/>
           <w:sz w:val="22"/>
           <w:szCs w:val="17"/>
+          <w:highlight w:val="yellow"/>
         </w:rPr>
         <w:tab/>
         <w:t>4</w:t>
@@ -234,6 +254,7 @@
           <w:color w:val="005E86"/>
           <w:sz w:val="22"/>
           <w:szCs w:val="17"/>
+          <w:highlight w:val="yellow"/>
         </w:rPr>
         <w:t>0</w:t>
       </w:r>
@@ -244,6 +265,7 @@
           <w:color w:val="005E86"/>
           <w:sz w:val="22"/>
           <w:szCs w:val="17"/>
+          <w:highlight w:val="yellow"/>
         </w:rPr>
         <w:t>%</w:t>
       </w:r>
@@ -269,6 +291,7 @@
           <w:color w:val="005E86"/>
           <w:sz w:val="22"/>
           <w:szCs w:val="17"/>
+          <w:highlight w:val="yellow"/>
         </w:rPr>
         <w:t>Must be completed as individuals.</w:t>
       </w:r>
@@ -442,33 +465,7 @@
             <w:sz w:val="20"/>
             <w:szCs w:val="17"/>
           </w:rPr>
-          <w:t>b-</w:t>
-        </w:r>
-        <w:proofErr w:type="spellStart"/>
-        <w:r>
-          <w:rPr>
-            <w:rStyle w:val="Hyperlink"/>
-            <w:rFonts w:ascii="Roboto" w:hAnsi="Roboto" w:cs="Times New Roman"/>
-            <w:bCs/>
-            <w:i/>
-            <w:iCs/>
-            <w:sz w:val="20"/>
-            <w:szCs w:val="17"/>
-          </w:rPr>
-          <w:t>pillai</w:t>
-        </w:r>
-        <w:proofErr w:type="spellEnd"/>
-        <w:r>
-          <w:rPr>
-            <w:rStyle w:val="Hyperlink"/>
-            <w:rFonts w:ascii="Roboto" w:hAnsi="Roboto" w:cs="Times New Roman"/>
-            <w:bCs/>
-            <w:i/>
-            <w:iCs/>
-            <w:sz w:val="20"/>
-            <w:szCs w:val="17"/>
-          </w:rPr>
-          <w:t>/ISYS3001_2023_Term1-Assessment2</w:t>
+          <w:t>b-pillai/ISYS3001_2023_Term1-Assessment2</w:t>
         </w:r>
       </w:hyperlink>
     </w:p>
@@ -1602,27 +1599,7 @@
           <w:sz w:val="18"/>
           <w:szCs w:val="18"/>
         </w:rPr>
-        <w:t>(</w:t>
-      </w:r>
-      <w:proofErr w:type="gramStart"/>
-      <w:r>
-        <w:rPr>
-          <w:rFonts w:ascii="Roboto" w:hAnsi="Roboto" w:cs="Times New Roman"/>
-          <w:bCs/>
-          <w:sz w:val="18"/>
-          <w:szCs w:val="18"/>
-        </w:rPr>
-        <w:t>i.e.</w:t>
-      </w:r>
-      <w:proofErr w:type="gramEnd"/>
-      <w:r>
-        <w:rPr>
-          <w:rFonts w:ascii="Roboto" w:hAnsi="Roboto" w:cs="Times New Roman"/>
-          <w:bCs/>
-          <w:sz w:val="18"/>
-          <w:szCs w:val="18"/>
-        </w:rPr>
-        <w:t xml:space="preserve"> </w:t>
+        <w:t xml:space="preserve">(i.e. </w:t>
       </w:r>
       <w:r>
         <w:rPr>
@@ -1773,27 +1750,7 @@
           <w:sz w:val="20"/>
           <w:szCs w:val="17"/>
         </w:rPr>
-        <w:t xml:space="preserve">The rubric for this assignment is available on the </w:t>
-      </w:r>
-      <w:proofErr w:type="spellStart"/>
-      <w:r>
-        <w:rPr>
-          <w:rFonts w:ascii="Roboto" w:hAnsi="Roboto" w:cs="Times New Roman"/>
-          <w:bCs/>
-          <w:sz w:val="20"/>
-          <w:szCs w:val="17"/>
-        </w:rPr>
-        <w:t>MySCU</w:t>
-      </w:r>
-      <w:proofErr w:type="spellEnd"/>
-      <w:r>
-        <w:rPr>
-          <w:rFonts w:ascii="Roboto" w:hAnsi="Roboto" w:cs="Times New Roman"/>
-          <w:bCs/>
-          <w:sz w:val="20"/>
-          <w:szCs w:val="17"/>
-        </w:rPr>
-        <w:t xml:space="preserve"> site and will give the criteria for marking.</w:t>
+        <w:t>The rubric for this assignment is available on the MySCU site and will give the criteria for marking.</w:t>
       </w:r>
     </w:p>
     <w:p>
@@ -1949,27 +1906,7 @@
           <w:sz w:val="20"/>
           <w:szCs w:val="17"/>
         </w:rPr>
-        <w:t xml:space="preserve">Since you are mastering fundamental skills, you are permitted to work from the examples in the </w:t>
-      </w:r>
-      <w:proofErr w:type="spellStart"/>
-      <w:r>
-        <w:rPr>
-          <w:rFonts w:ascii="Roboto" w:hAnsi="Roboto" w:cs="Times New Roman"/>
-          <w:bCs/>
-          <w:sz w:val="20"/>
-          <w:szCs w:val="17"/>
-        </w:rPr>
-        <w:t>MySCU</w:t>
-      </w:r>
-      <w:proofErr w:type="spellEnd"/>
-      <w:r>
-        <w:rPr>
-          <w:rFonts w:ascii="Roboto" w:hAnsi="Roboto" w:cs="Times New Roman"/>
-          <w:bCs/>
-          <w:sz w:val="20"/>
-          <w:szCs w:val="17"/>
-        </w:rPr>
-        <w:t xml:space="preserve"> site or textbook, but you must acknowledge assistance from other textbooks or classmates. In particular, you must not use online material or help from others, as this would prevent you from mastering these concepts.</w:t>
+        <w:t>Since you are mastering fundamental skills, you are permitted to work from the examples in the MySCU site or textbook, but you must acknowledge assistance from other textbooks or classmates. In particular, you must not use online material or help from others, as this would prevent you from mastering these concepts.</w:t>
       </w:r>
     </w:p>
     <w:p>
@@ -2142,21 +2079,8 @@
           <w:sz w:val="20"/>
           <w:szCs w:val="17"/>
         </w:rPr>
-        <w:t xml:space="preserve">Ask </w:t>
-      </w:r>
-      <w:proofErr w:type="gramStart"/>
-      <w:r>
-        <w:rPr>
-          <w:rFonts w:ascii="Roboto" w:hAnsi="Roboto" w:cs="Times New Roman"/>
-          <w:b/>
-          <w:bCs/>
-          <w:color w:val="00B0F0"/>
-          <w:sz w:val="20"/>
-          <w:szCs w:val="17"/>
-        </w:rPr>
-        <w:t>tutor</w:t>
-      </w:r>
-      <w:proofErr w:type="gramEnd"/>
+        <w:t>Ask tutor</w:t>
+      </w:r>
     </w:p>
     <w:p>
       <w:pPr>

</xml_diff>